<commit_message>
took out errant marine mammals and edited text accordingly
</commit_message>
<xml_diff>
--- a/z.docx
+++ b/z.docx
@@ -221,7 +221,7 @@
         <w:pStyle w:val="FirstParagraph"/>
       </w:pPr>
       <w:r>
-        <w:t xml:space="preserve">The distribution of parasites among mammalian hosts is complex and represents a differential ability or opportunity to explore the host tree of life. Using data on over 1500 parasite species known to each infect between 1-81 mammal host species, we characterize the generalism of parasites using standard effect sizes for three metrics describing host relatedness: average pairwise host phylogenetic distance (PD), maximum PD and degree of aggregation of hosts (the tendency for the hosts of a parasite to cluster within the phylogenetic tree). We explore variation in these metrics in terms of parasite taxonomy and transmission mode. Of the multi-host parasites, the majority are generalist in the sense that the average relatedness of their mammalian host species is roughly equivalent to that expected from a random sample of mammals, with a minority associated with host sets that are more related than expected by chance. The degree of host relatedness is affected by both parasite taxonomy and transmission mode; bacteria and arthropod parasites are typically the most generalist, helminths are intermediate and viruses and protozoa are the most specialist on average. However, characterizing variation within and between groups is important; for example, viruses are more specialist than helminths on average, but the virus group has a larger range on the specialism-generalism continuum, such that the virus group contains some of the most generalist parasites. While not as strong as parasite taxonomy, transmission mode also influences the degree of parasite generalism, with closer relatedness of hosts exhibited for parasites that rely on close contact or complex life-cycle transmission involving intermediate hosts, compared to those with environmental or vector-borne transmission. Both the span of a parasite across the host tree and the tendency to infect clusters of related hosts vary among parasites. For example, all bacteria have large spans, equivalent to random host sets. However, they exhibit the least propensity to infect host clusters within this span. Instead, they appear to typically infect relatively unrelated host species. The taxonomy and transmission modes of parasites with only one known host species are broadly reflective of multi-host parasites, with rarely single-host viruses being a noteable exception. Lastly, a host species' evolutionary distinctiveness is a weak predictor of the number of parasite species asscociated with it. Collectively, this macroecological perspective helps to generate a broad picture of how certain types of parasite and transmission mode are differentially linked with the tendency to associate with multiple host species, captured by a set of complementary metrics defining the dimensions of parasite generalism.</w:t>
+        <w:t xml:space="preserve">The distribution of parasites among mammalian hosts is complex and represents a differential ability or opportunity to explore the host tree of life. Using data on over 1400 parasite species known to each infect between 1-81 mammal host species, we characterize the generalism of parasites using standard effect sizes for three metrics describing host relatedness: average pairwise host phylogenetic distance (PD), maximum PD and degree of aggregation of hosts (the tendency for the hosts of a parasite to cluster within the phylogenetic tree). We explore variation in these metrics in terms of parasite taxonomy and transmission mode. Of the multi-host parasites, the majority are generalist in the sense that the average relatedness of their mammalian host species is roughly equivalent to that expected from a random sample of mammals, with a minority associated with host sets that are more related than expected by chance. The degree of host relatedness is affected by both parasite taxonomy and transmission mode; bacteria and arthropod parasites are typically the most generalist, helminths are intermediate and viruses and protozoa are the most specialist on average. However, characterizing variation within and between groups is important; for example, viruses are more specialist than helminths on average, but the virus group has a larger range on the specialism-generalism continuum, such that the virus group contains some of the most generalist parasites. While not as strong as parasite taxonomy, transmission mode also influences the degree of parasite generalism, with closer relatedness of hosts exhibited for parasites that rely on close contact or complex life-cycle transmission involving intermediate hosts, compared to those with environmental or vector-borne transmission. Both the span of a parasite across the host tree and the tendency to infect clusters of related hosts vary among parasites. For example, all bacteria have large spans, equivalent to random host sets. However, they exhibit the least propensity to infect host clusters within this span. Instead, they appear to typically infect relatively unrelated host species. The taxonomy and transmission modes of parasites with only one known host species are broadly reflective of multi-host parasites, with rarely single-host viruses being a noteable exception. Lastly, a host species' evolutionary distinctiveness is a weak predictor of the number of parasite species asscociated with it. Collectively, this macroecological perspective helps to generate a broad picture of how certain types of parasite and transmission mode are differentially linked with the tendency to associate with multiple host species, captured by a set of complementary metrics defining the dimensions of parasite generalism.</w:t>
       </w:r>
     </w:p>
     <w:p>
@@ -379,7 +379,7 @@
           <m:t>=</m:t>
         </m:r>
         <m:r>
-          <m:t>143</m:t>
+          <m:t>111</m:t>
         </m:r>
       </m:oMath>
       <w:r>
@@ -451,7 +451,7 @@
           <m:t>=</m:t>
         </m:r>
         <m:r>
-          <m:t>710</m:t>
+          <m:t>653</m:t>
         </m:r>
       </m:oMath>
       <w:r>
@@ -465,7 +465,7 @@
           <m:t>=</m:t>
         </m:r>
         <m:r>
-          <m:t>818</m:t>
+          <m:t>749</m:t>
         </m:r>
       </m:oMath>
       <w:r>
@@ -706,7 +706,7 @@
         <w:pStyle w:val="FirstParagraph"/>
       </w:pPr>
       <w:r>
-        <w:t xml:space="preserve">Across all parasites there is a trend of infecting hosts that are more related than expected by chance, indicated by negative z-scores for mean pairwise PD between hosts (Fig. 1, global median z-score=-1.13). However, while 95% of parasites exhibit negative z-scores (trending to more specialist than expected by chance), only 16% of parasites have significantly negative z-scores. There are no parasites that have significantly positive z-scores.</w:t>
+        <w:t xml:space="preserve">Across all parasites there is a trend of infecting hosts that are more related than expected by chance, indicated by negative z-scores for mean pairwise PD between hosts (Fig. 1, global median z-score=-1.16). However, while 96% of parasites exhibit negative z-scores (trending to more specialist than expected by chance), only 15% of parasites have significantly negative z-scores. There are no parasites that have significantly positive z-scores.</w:t>
       </w:r>
     </w:p>
     <w:p>
@@ -761,7 +761,7 @@
         <w:pStyle w:val="BodyText"/>
       </w:pPr>
       <w:r>
-        <w:t xml:space="preserve">Figure 1. Boxplot of z-scores in each parasite group stratified by transmission mode. Positive z-scores indicate that a parasite species tends to infect host species that are more distantly related than expected by chance (under the null model). Alternatively, negative z-scores indicate the opposite. In terms of deviation from the null model, 16% of z-scores are significantly negative (none of the positive z-scores are statistically significant). Solid horizontal line indicates the global median z-score.</w:t>
+        <w:t xml:space="preserve">Figure 1. Boxplot of z-scores in each parasite group stratified by transmission mode. Positive z-scores indicate that a parasite species tends to infect host species that are more distantly related than expected by chance (under the null model). Alternatively, negative z-scores indicate the opposite. In terms of deviation from the null model, 15% of z-scores are significantly negative (none of the positive z-scores are statistically significant). Solid horizontal line indicates the global median z-score.</w:t>
       </w:r>
     </w:p>
     <w:p>
@@ -769,7 +769,7 @@
         <w:pStyle w:val="BodyText"/>
       </w:pPr>
       <w:r>
-        <w:t xml:space="preserve">The proportion of these significantly negative z-scores varies across parasite type, with smallest to largest proportions corresponding to bacteria, arthropods, helminths, protozoa and viruses (test for equality of proportions, p&lt;0.001, Fig. 2 - top panel). The proportion of significantly negative z-scores is not significantly different across parasite transmission modes (test for equality of proportions, p=0.83, Fig. 2 - bottom panel).</w:t>
+        <w:t xml:space="preserve">The proportion of these significantly negative z-scores varies across parasite type, with smallest to largest proportions corresponding to bacteria, arthropods, helminths, protozoa and viruses (test for equality of proportions, p&lt;0.001, Fig. 2 - top panel). The proportion of significantly negative z-scores is not significantly different across parasite transmission modes (test for equality of proportions, p=0.77, Fig. 2 - bottom panel).</w:t>
       </w:r>
     </w:p>
     <w:p>
@@ -1246,7 +1246,7 @@
           <m:t>=</m:t>
         </m:r>
         <m:r>
-          <m:t>710</m:t>
+          <m:t>653</m:t>
         </m:r>
       </m:oMath>
       <w:r>
@@ -1260,7 +1260,7 @@
           <m:t>=</m:t>
         </m:r>
         <m:r>
-          <m:t>818</m:t>
+          <m:t>749</m:t>
         </m:r>
       </m:oMath>
       <w:r>
@@ -1319,7 +1319,7 @@
         <w:pStyle w:val="BodyText"/>
       </w:pPr>
       <w:r>
-        <w:t xml:space="preserve">Figure 7. Number of single-host and multi-host (&gt;1 host species) parasites as a function of parasite type and transmission mode. Parasites with more than one reported transmission mode (374/1528) are counted in each valid transmission mode category.</w:t>
+        <w:t xml:space="preserve">Figure 7. Number of single-host and multi-host (&gt;1 host species) parasites as a function of parasite type and transmission mode. Parasites with more than one reported transmission mode (343/1402) are counted in each valid transmission mode category.</w:t>
       </w:r>
     </w:p>
     <w:p>
@@ -1420,7 +1420,7 @@
         <w:pStyle w:val="FirstParagraph"/>
       </w:pPr>
       <w:r>
-        <w:t xml:space="preserve">We have shown that most multi-host parasites are relatively generalist. However, among the &gt;800 multi-host parasite species considered here, some infect host species that are comparatively closely related. Of the five parasite groups, bacteria are the most generalist on average and protozoan and viral parasite groups contain the most specialist parasites. While transmission mode naturally impacts the opportunity for parasites to encounter novel host species, it was less influential in determining parasite generalism than parasite taxonomy. However, there were interactions between parasite type and transmission mode; both protozoan and viral parasites exhibit specialism when undergoing close contact transmission, in agreement with primate parasite research</w:t>
+        <w:t xml:space="preserve">We have shown that most multi-host parasites are relatively generalist. However, among the ~750 multi-host parasite species considered here, some infect host species that are comparatively closely related. Of the five parasite groups, bacteria are the most generalist on average and protozoan and viral parasite groups contain the most specialist parasites. While transmission mode naturally impacts the opportunity for parasites to encounter novel host species, it was less influential in determining parasite generalism than parasite taxonomy. However, there were interactions between parasite type and transmission mode; both protozoan and viral parasites exhibit specialism when undergoing close contact transmission, in agreement with primate parasite research</w:t>
       </w:r>
       <w:r>
         <w:t xml:space="preserve"> </w:t>
@@ -1597,34 +1597,34 @@
         <w:rPr>
           <w:rStyle w:val="VerbatimChar"/>
         </w:rPr>
-        <w:t xml:space="preserve">## nri.flat$para.type                  4   65.9  16.472  31.603  &lt; 2e-16 ***</w:t>
-      </w:r>
-      <w:r>
-        <w:br w:type="textWrapping"/>
-      </w:r>
-      <w:r>
-        <w:rPr>
-          <w:rStyle w:val="VerbatimChar"/>
-        </w:rPr>
-        <w:t xml:space="preserve">## nri.flat$tmode                      3    7.0   2.342   4.494 0.003851 ** </w:t>
-      </w:r>
-      <w:r>
-        <w:br w:type="textWrapping"/>
-      </w:r>
-      <w:r>
-        <w:rPr>
-          <w:rStyle w:val="VerbatimChar"/>
-        </w:rPr>
-        <w:t xml:space="preserve">## nri.flat$para.type:nri.flat$tmode  10   17.6   1.762   3.380 0.000236 ***</w:t>
-      </w:r>
-      <w:r>
-        <w:br w:type="textWrapping"/>
-      </w:r>
-      <w:r>
-        <w:rPr>
-          <w:rStyle w:val="VerbatimChar"/>
-        </w:rPr>
-        <w:t xml:space="preserve">## Residuals                         993  517.6   0.521                     </w:t>
+        <w:t xml:space="preserve">## nri.flat$para.type                  4   64.7  16.184  27.292  &lt; 2e-16 ***</w:t>
+      </w:r>
+      <w:r>
+        <w:br w:type="textWrapping"/>
+      </w:r>
+      <w:r>
+        <w:rPr>
+          <w:rStyle w:val="VerbatimChar"/>
+        </w:rPr>
+        <w:t xml:space="preserve">## nri.flat$tmode                      3    8.5   2.831   4.774 0.002621 ** </w:t>
+      </w:r>
+      <w:r>
+        <w:br w:type="textWrapping"/>
+      </w:r>
+      <w:r>
+        <w:rPr>
+          <w:rStyle w:val="VerbatimChar"/>
+        </w:rPr>
+        <w:t xml:space="preserve">## nri.flat$para.type:nri.flat$tmode  10   20.8   2.075   3.500 0.000152 ***</w:t>
+      </w:r>
+      <w:r>
+        <w:br w:type="textWrapping"/>
+      </w:r>
+      <w:r>
+        <w:rPr>
+          <w:rStyle w:val="VerbatimChar"/>
+        </w:rPr>
+        <w:t xml:space="preserve">## Residuals                         911  540.2   0.593                     </w:t>
       </w:r>
       <w:r>
         <w:br w:type="textWrapping"/>
@@ -2003,7 +2003,7 @@
         <w:rPr>
           <w:rStyle w:val="VerbatimChar"/>
         </w:rPr>
-        <w:t xml:space="preserve">##     link = log, init.theta = 0.8126769388)</w:t>
+        <w:t xml:space="preserve">##     link = log, init.theta = 0.797611393)</w:t>
       </w:r>
       <w:r>
         <w:br w:type="textWrapping"/>
@@ -2039,7 +2039,7 @@
         <w:rPr>
           <w:rStyle w:val="VerbatimChar"/>
         </w:rPr>
-        <w:t xml:space="preserve">## -1.5666  -1.2115  -0.5819   0.1506   3.2537  </w:t>
+        <w:t xml:space="preserve">## -1.5582  -1.2087  -0.6002   0.1446   3.2111  </w:t>
       </w:r>
       <w:r>
         <w:br w:type="textWrapping"/>
@@ -2075,16 +2075,16 @@
         <w:rPr>
           <w:rStyle w:val="VerbatimChar"/>
         </w:rPr>
-        <w:t xml:space="preserve">## (Intercept)  2.754016   0.094761  29.063  &lt; 2e-16 ***</w:t>
-      </w:r>
-      <w:r>
-        <w:br w:type="textWrapping"/>
-      </w:r>
-      <w:r>
-        <w:rPr>
-          <w:rStyle w:val="VerbatimChar"/>
-        </w:rPr>
-        <w:t xml:space="preserve">## ed          -0.015431   0.005344  -2.887  0.00389 ** </w:t>
+        <w:t xml:space="preserve">## (Intercept)  2.762334   0.099079  27.880  &lt; 2e-16 ***</w:t>
+      </w:r>
+      <w:r>
+        <w:br w:type="textWrapping"/>
+      </w:r>
+      <w:r>
+        <w:rPr>
+          <w:rStyle w:val="VerbatimChar"/>
+        </w:rPr>
+        <w:t xml:space="preserve">## ed          -0.015167   0.005471  -2.772  0.00556 ** </w:t>
       </w:r>
       <w:r>
         <w:br w:type="textWrapping"/>
@@ -2120,7 +2120,7 @@
         <w:rPr>
           <w:rStyle w:val="VerbatimChar"/>
         </w:rPr>
-        <w:t xml:space="preserve">## (Dispersion parameter for Negative Binomial(0.8127) family taken to be 1)</w:t>
+        <w:t xml:space="preserve">## (Dispersion parameter for Negative Binomial(0.7976) family taken to be 1)</w:t>
       </w:r>
       <w:r>
         <w:br w:type="textWrapping"/>
@@ -2138,25 +2138,25 @@
         <w:rPr>
           <w:rStyle w:val="VerbatimChar"/>
         </w:rPr>
-        <w:t xml:space="preserve">##     Null deviance: 482.52  on 429  degrees of freedom</w:t>
-      </w:r>
-      <w:r>
-        <w:br w:type="textWrapping"/>
-      </w:r>
-      <w:r>
-        <w:rPr>
-          <w:rStyle w:val="VerbatimChar"/>
-        </w:rPr>
-        <w:t xml:space="preserve">## Residual deviance: 476.13  on 428  degrees of freedom</w:t>
-      </w:r>
-      <w:r>
-        <w:br w:type="textWrapping"/>
-      </w:r>
-      <w:r>
-        <w:rPr>
-          <w:rStyle w:val="VerbatimChar"/>
-        </w:rPr>
-        <w:t xml:space="preserve">## AIC: 3065.1</w:t>
+        <w:t xml:space="preserve">##     Null deviance: 447.30  on 397  degrees of freedom</w:t>
+      </w:r>
+      <w:r>
+        <w:br w:type="textWrapping"/>
+      </w:r>
+      <w:r>
+        <w:rPr>
+          <w:rStyle w:val="VerbatimChar"/>
+        </w:rPr>
+        <w:t xml:space="preserve">## Residual deviance: 441.45  on 396  degrees of freedom</w:t>
+      </w:r>
+      <w:r>
+        <w:br w:type="textWrapping"/>
+      </w:r>
+      <w:r>
+        <w:rPr>
+          <w:rStyle w:val="VerbatimChar"/>
+        </w:rPr>
+        <w:t xml:space="preserve">## AIC: 2841.5</w:t>
       </w:r>
       <w:r>
         <w:br w:type="textWrapping"/>
@@ -2201,16 +2201,16 @@
         <w:rPr>
           <w:rStyle w:val="VerbatimChar"/>
         </w:rPr>
-        <w:t xml:space="preserve">##               Theta:  0.8127 </w:t>
-      </w:r>
-      <w:r>
-        <w:br w:type="textWrapping"/>
-      </w:r>
-      <w:r>
-        <w:rPr>
-          <w:rStyle w:val="VerbatimChar"/>
-        </w:rPr>
-        <w:t xml:space="preserve">##           Std. Err.:  0.0533 </w:t>
+        <w:t xml:space="preserve">##               Theta:  0.7976 </w:t>
+      </w:r>
+      <w:r>
+        <w:br w:type="textWrapping"/>
+      </w:r>
+      <w:r>
+        <w:rPr>
+          <w:rStyle w:val="VerbatimChar"/>
+        </w:rPr>
+        <w:t xml:space="preserve">##           Std. Err.:  0.0541 </w:t>
       </w:r>
       <w:r>
         <w:br w:type="textWrapping"/>
@@ -2228,7 +2228,7 @@
         <w:rPr>
           <w:rStyle w:val="VerbatimChar"/>
         </w:rPr>
-        <w:t xml:space="preserve">##  2 x log-likelihood:  -3059.0970</w:t>
+        <w:t xml:space="preserve">##  2 x log-likelihood:  -2835.4590</w:t>
       </w:r>
     </w:p>
     <w:p>
@@ -2266,7 +2266,7 @@
         <w:rPr>
           <w:rStyle w:val="VerbatimChar"/>
         </w:rPr>
-        <w:t xml:space="preserve">##     link = log, init.theta = 0.8065069134)</w:t>
+        <w:t xml:space="preserve">##     link = log, init.theta = 0.7912651869)</w:t>
       </w:r>
       <w:r>
         <w:br w:type="textWrapping"/>
@@ -2302,7 +2302,7 @@
         <w:rPr>
           <w:rStyle w:val="VerbatimChar"/>
         </w:rPr>
-        <w:t xml:space="preserve">## -1.5246  -1.1931  -0.5984   0.1728   3.1354  </w:t>
+        <w:t xml:space="preserve">## -1.5134  -1.1874  -0.6133   0.1548   3.0967  </w:t>
       </w:r>
       <w:r>
         <w:br w:type="textWrapping"/>
@@ -2329,25 +2329,25 @@
         <w:rPr>
           <w:rStyle w:val="VerbatimChar"/>
         </w:rPr>
-        <w:t xml:space="preserve">##              Estimate Std. Error z value Pr(&gt;|z|)    </w:t>
-      </w:r>
-      <w:r>
-        <w:br w:type="textWrapping"/>
-      </w:r>
-      <w:r>
-        <w:rPr>
-          <w:rStyle w:val="VerbatimChar"/>
-        </w:rPr>
-        <w:t xml:space="preserve">## (Intercept)  2.648609   0.087661  30.214   &lt;2e-16 ***</w:t>
-      </w:r>
-      <w:r>
-        <w:br w:type="textWrapping"/>
-      </w:r>
-      <w:r>
-        <w:rPr>
-          <w:rStyle w:val="VerbatimChar"/>
-        </w:rPr>
-        <w:t xml:space="preserve">## tbl         -0.016504   0.009992  -1.652   0.0986 .  </w:t>
+        <w:t xml:space="preserve">##             Estimate Std. Error z value Pr(&gt;|z|)    </w:t>
+      </w:r>
+      <w:r>
+        <w:br w:type="textWrapping"/>
+      </w:r>
+      <w:r>
+        <w:rPr>
+          <w:rStyle w:val="VerbatimChar"/>
+        </w:rPr>
+        <w:t xml:space="preserve">## (Intercept)  2.65077    0.09166  28.920   &lt;2e-16 ***</w:t>
+      </w:r>
+      <w:r>
+        <w:br w:type="textWrapping"/>
+      </w:r>
+      <w:r>
+        <w:rPr>
+          <w:rStyle w:val="VerbatimChar"/>
+        </w:rPr>
+        <w:t xml:space="preserve">## tbl         -0.01560    0.01041  -1.499    0.134    </w:t>
       </w:r>
       <w:r>
         <w:br w:type="textWrapping"/>
@@ -2383,7 +2383,7 @@
         <w:rPr>
           <w:rStyle w:val="VerbatimChar"/>
         </w:rPr>
-        <w:t xml:space="preserve">## (Dispersion parameter for Negative Binomial(0.8065) family taken to be 1)</w:t>
+        <w:t xml:space="preserve">## (Dispersion parameter for Negative Binomial(0.7913) family taken to be 1)</w:t>
       </w:r>
       <w:r>
         <w:br w:type="textWrapping"/>
@@ -2401,25 +2401,25 @@
         <w:rPr>
           <w:rStyle w:val="VerbatimChar"/>
         </w:rPr>
-        <w:t xml:space="preserve">##     Null deviance: 479.23  on 429  degrees of freedom</w:t>
-      </w:r>
-      <w:r>
-        <w:br w:type="textWrapping"/>
-      </w:r>
-      <w:r>
-        <w:rPr>
-          <w:rStyle w:val="VerbatimChar"/>
-        </w:rPr>
-        <w:t xml:space="preserve">## Residual deviance: 476.79  on 428  degrees of freedom</w:t>
-      </w:r>
-      <w:r>
-        <w:br w:type="textWrapping"/>
-      </w:r>
-      <w:r>
-        <w:rPr>
-          <w:rStyle w:val="VerbatimChar"/>
-        </w:rPr>
-        <w:t xml:space="preserve">## AIC: 3069</w:t>
+        <w:t xml:space="preserve">##     Null deviance: 444.1  on 397  degrees of freedom</w:t>
+      </w:r>
+      <w:r>
+        <w:br w:type="textWrapping"/>
+      </w:r>
+      <w:r>
+        <w:rPr>
+          <w:rStyle w:val="VerbatimChar"/>
+        </w:rPr>
+        <w:t xml:space="preserve">## Residual deviance: 442.1  on 396  degrees of freedom</w:t>
+      </w:r>
+      <w:r>
+        <w:br w:type="textWrapping"/>
+      </w:r>
+      <w:r>
+        <w:rPr>
+          <w:rStyle w:val="VerbatimChar"/>
+        </w:rPr>
+        <w:t xml:space="preserve">## AIC: 2845.3</w:t>
       </w:r>
       <w:r>
         <w:br w:type="textWrapping"/>
@@ -2464,16 +2464,16 @@
         <w:rPr>
           <w:rStyle w:val="VerbatimChar"/>
         </w:rPr>
-        <w:t xml:space="preserve">##               Theta:  0.8065 </w:t>
-      </w:r>
-      <w:r>
-        <w:br w:type="textWrapping"/>
-      </w:r>
-      <w:r>
-        <w:rPr>
-          <w:rStyle w:val="VerbatimChar"/>
-        </w:rPr>
-        <w:t xml:space="preserve">##           Std. Err.:  0.0528 </w:t>
+        <w:t xml:space="preserve">##               Theta:  0.7913 </w:t>
+      </w:r>
+      <w:r>
+        <w:br w:type="textWrapping"/>
+      </w:r>
+      <w:r>
+        <w:rPr>
+          <w:rStyle w:val="VerbatimChar"/>
+        </w:rPr>
+        <w:t xml:space="preserve">##           Std. Err.:  0.0536 </w:t>
       </w:r>
       <w:r>
         <w:br w:type="textWrapping"/>
@@ -2491,7 +2491,7 @@
         <w:rPr>
           <w:rStyle w:val="VerbatimChar"/>
         </w:rPr>
-        <w:t xml:space="preserve">##  2 x log-likelihood:  -3063.0210</w:t>
+        <w:t xml:space="preserve">##  2 x log-likelihood:  -2839.2850</w:t>
       </w:r>
     </w:p>
     <w:p>
@@ -2529,7 +2529,7 @@
         <w:rPr>
           <w:rStyle w:val="VerbatimChar"/>
         </w:rPr>
-        <w:t xml:space="preserve">##     link = log, init.theta = 1.179558505)</w:t>
+        <w:t xml:space="preserve">##     link = log, init.theta = 1.153423483)</w:t>
       </w:r>
       <w:r>
         <w:br w:type="textWrapping"/>
@@ -2565,7 +2565,7 @@
         <w:rPr>
           <w:rStyle w:val="VerbatimChar"/>
         </w:rPr>
-        <w:t xml:space="preserve">## -4.0720  -1.0713  -0.4554   0.3808   2.3108  </w:t>
+        <w:t xml:space="preserve">## -3.9679  -1.0693  -0.4651   0.3878   2.3017  </w:t>
       </w:r>
       <w:r>
         <w:br w:type="textWrapping"/>
@@ -2601,25 +2601,25 @@
         <w:rPr>
           <w:rStyle w:val="VerbatimChar"/>
         </w:rPr>
-        <w:t xml:space="preserve">## (Intercept)  2.085e+00  8.430e-02  24.733   &lt;2e-16 ***</w:t>
-      </w:r>
-      <w:r>
-        <w:br w:type="textWrapping"/>
-      </w:r>
-      <w:r>
-        <w:rPr>
-          <w:rStyle w:val="VerbatimChar"/>
-        </w:rPr>
-        <w:t xml:space="preserve">## ed          -5.841e-03  4.597e-03  -1.271    0.204    </w:t>
-      </w:r>
-      <w:r>
-        <w:br w:type="textWrapping"/>
-      </w:r>
-      <w:r>
-        <w:rPr>
-          <w:rStyle w:val="VerbatimChar"/>
-        </w:rPr>
-        <w:t xml:space="preserve">## n.records    1.994e-03  9.604e-05  20.763   &lt;2e-16 ***</w:t>
+        <w:t xml:space="preserve">## (Intercept)  2.100e+00  8.815e-02  23.818   &lt;2e-16 ***</w:t>
+      </w:r>
+      <w:r>
+        <w:br w:type="textWrapping"/>
+      </w:r>
+      <w:r>
+        <w:rPr>
+          <w:rStyle w:val="VerbatimChar"/>
+        </w:rPr>
+        <w:t xml:space="preserve">## ed          -6.244e-03  4.713e-03  -1.325    0.185    </w:t>
+      </w:r>
+      <w:r>
+        <w:br w:type="textWrapping"/>
+      </w:r>
+      <w:r>
+        <w:rPr>
+          <w:rStyle w:val="VerbatimChar"/>
+        </w:rPr>
+        <w:t xml:space="preserve">## n.records    1.954e-03  9.803e-05  19.934   &lt;2e-16 ***</w:t>
       </w:r>
       <w:r>
         <w:br w:type="textWrapping"/>
@@ -2655,7 +2655,7 @@
         <w:rPr>
           <w:rStyle w:val="VerbatimChar"/>
         </w:rPr>
-        <w:t xml:space="preserve">## (Dispersion parameter for Negative Binomial(1.1796) family taken to be 1)</w:t>
+        <w:t xml:space="preserve">## (Dispersion parameter for Negative Binomial(1.1534) family taken to be 1)</w:t>
       </w:r>
       <w:r>
         <w:br w:type="textWrapping"/>
@@ -2673,25 +2673,25 @@
         <w:rPr>
           <w:rStyle w:val="VerbatimChar"/>
         </w:rPr>
-        <w:t xml:space="preserve">##     Null deviance: 669.83  on 429  degrees of freedom</w:t>
-      </w:r>
-      <w:r>
-        <w:br w:type="textWrapping"/>
-      </w:r>
-      <w:r>
-        <w:rPr>
-          <w:rStyle w:val="VerbatimChar"/>
-        </w:rPr>
-        <w:t xml:space="preserve">## Residual deviance: 451.99  on 427  degrees of freedom</w:t>
-      </w:r>
-      <w:r>
-        <w:br w:type="textWrapping"/>
-      </w:r>
-      <w:r>
-        <w:rPr>
-          <w:rStyle w:val="VerbatimChar"/>
-        </w:rPr>
-        <w:t xml:space="preserve">## AIC: 2892.2</w:t>
+        <w:t xml:space="preserve">##     Null deviance: 619.55  on 397  degrees of freedom</w:t>
+      </w:r>
+      <w:r>
+        <w:br w:type="textWrapping"/>
+      </w:r>
+      <w:r>
+        <w:rPr>
+          <w:rStyle w:val="VerbatimChar"/>
+        </w:rPr>
+        <w:t xml:space="preserve">## Residual deviance: 418.72  on 395  degrees of freedom</w:t>
+      </w:r>
+      <w:r>
+        <w:br w:type="textWrapping"/>
+      </w:r>
+      <w:r>
+        <w:rPr>
+          <w:rStyle w:val="VerbatimChar"/>
+        </w:rPr>
+        <w:t xml:space="preserve">## AIC: 2681.9</w:t>
       </w:r>
       <w:r>
         <w:br w:type="textWrapping"/>
@@ -2736,16 +2736,16 @@
         <w:rPr>
           <w:rStyle w:val="VerbatimChar"/>
         </w:rPr>
-        <w:t xml:space="preserve">##               Theta:  1.1796 </w:t>
-      </w:r>
-      <w:r>
-        <w:br w:type="textWrapping"/>
-      </w:r>
-      <w:r>
-        <w:rPr>
-          <w:rStyle w:val="VerbatimChar"/>
-        </w:rPr>
-        <w:t xml:space="preserve">##           Std. Err.:  0.0843 </w:t>
+        <w:t xml:space="preserve">##               Theta:  1.1534 </w:t>
+      </w:r>
+      <w:r>
+        <w:br w:type="textWrapping"/>
+      </w:r>
+      <w:r>
+        <w:rPr>
+          <w:rStyle w:val="VerbatimChar"/>
+        </w:rPr>
+        <w:t xml:space="preserve">##           Std. Err.:  0.0852 </w:t>
       </w:r>
       <w:r>
         <w:br w:type="textWrapping"/>
@@ -2763,7 +2763,7 @@
         <w:rPr>
           <w:rStyle w:val="VerbatimChar"/>
         </w:rPr>
-        <w:t xml:space="preserve">##  2 x log-likelihood:  -2884.1800</w:t>
+        <w:t xml:space="preserve">##  2 x log-likelihood:  -2673.8990</w:t>
       </w:r>
     </w:p>
     <w:p>
@@ -2801,7 +2801,7 @@
         <w:rPr>
           <w:rStyle w:val="VerbatimChar"/>
         </w:rPr>
-        <w:t xml:space="preserve">##     maxit = 100, link = log, init.theta = 1.177075743)</w:t>
+        <w:t xml:space="preserve">##     maxit = 100, link = log, init.theta = 1.150555438)</w:t>
       </w:r>
       <w:r>
         <w:br w:type="textWrapping"/>
@@ -2837,7 +2837,7 @@
         <w:rPr>
           <w:rStyle w:val="VerbatimChar"/>
         </w:rPr>
-        <w:t xml:space="preserve">## -4.0752  -1.0590  -0.4436   0.3758   2.2257  </w:t>
+        <w:t xml:space="preserve">## -3.9685  -1.0553  -0.4863   0.4138   2.1961  </w:t>
       </w:r>
       <w:r>
         <w:br w:type="textWrapping"/>
@@ -2873,25 +2873,25 @@
         <w:rPr>
           <w:rStyle w:val="VerbatimChar"/>
         </w:rPr>
-        <w:t xml:space="preserve">## (Intercept)  2.033e+00  7.781e-02  26.131   &lt;2e-16 ***</w:t>
-      </w:r>
-      <w:r>
-        <w:br w:type="textWrapping"/>
-      </w:r>
-      <w:r>
-        <w:rPr>
-          <w:rStyle w:val="VerbatimChar"/>
-        </w:rPr>
-        <w:t xml:space="preserve">## tbl         -4.952e-03  8.564e-03  -0.578    0.563    </w:t>
-      </w:r>
-      <w:r>
-        <w:br w:type="textWrapping"/>
-      </w:r>
-      <w:r>
-        <w:rPr>
-          <w:rStyle w:val="VerbatimChar"/>
-        </w:rPr>
-        <w:t xml:space="preserve">## n.records    2.005e-03  9.596e-05  20.894   &lt;2e-16 ***</w:t>
+        <w:t xml:space="preserve">## (Intercept)  2.043e+00  8.136e-02  25.106   &lt;2e-16 ***</w:t>
+      </w:r>
+      <w:r>
+        <w:br w:type="textWrapping"/>
+      </w:r>
+      <w:r>
+        <w:rPr>
+          <w:rStyle w:val="VerbatimChar"/>
+        </w:rPr>
+        <w:t xml:space="preserve">## tbl         -5.233e-03  8.935e-03  -0.586    0.558    </w:t>
+      </w:r>
+      <w:r>
+        <w:br w:type="textWrapping"/>
+      </w:r>
+      <w:r>
+        <w:rPr>
+          <w:rStyle w:val="VerbatimChar"/>
+        </w:rPr>
+        <w:t xml:space="preserve">## n.records    1.965e-03  9.798e-05  20.052   &lt;2e-16 ***</w:t>
       </w:r>
       <w:r>
         <w:br w:type="textWrapping"/>
@@ -2927,7 +2927,7 @@
         <w:rPr>
           <w:rStyle w:val="VerbatimChar"/>
         </w:rPr>
-        <w:t xml:space="preserve">## (Dispersion parameter for Negative Binomial(1.1771) family taken to be 1)</w:t>
+        <w:t xml:space="preserve">## (Dispersion parameter for Negative Binomial(1.1506) family taken to be 1)</w:t>
       </w:r>
       <w:r>
         <w:br w:type="textWrapping"/>
@@ -2945,25 +2945,25 @@
         <w:rPr>
           <w:rStyle w:val="VerbatimChar"/>
         </w:rPr>
-        <w:t xml:space="preserve">##     Null deviance: 668.61  on 429  degrees of freedom</w:t>
-      </w:r>
-      <w:r>
-        <w:br w:type="textWrapping"/>
-      </w:r>
-      <w:r>
-        <w:rPr>
-          <w:rStyle w:val="VerbatimChar"/>
-        </w:rPr>
-        <w:t xml:space="preserve">## Residual deviance: 452.18  on 427  degrees of freedom</w:t>
-      </w:r>
-      <w:r>
-        <w:br w:type="textWrapping"/>
-      </w:r>
-      <w:r>
-        <w:rPr>
-          <w:rStyle w:val="VerbatimChar"/>
-        </w:rPr>
-        <w:t xml:space="preserve">## AIC: 2893.2</w:t>
+        <w:t xml:space="preserve">##     Null deviance: 618.22  on 397  degrees of freedom</w:t>
+      </w:r>
+      <w:r>
+        <w:br w:type="textWrapping"/>
+      </w:r>
+      <w:r>
+        <w:rPr>
+          <w:rStyle w:val="VerbatimChar"/>
+        </w:rPr>
+        <w:t xml:space="preserve">## Residual deviance: 418.94  on 395  degrees of freedom</w:t>
+      </w:r>
+      <w:r>
+        <w:br w:type="textWrapping"/>
+      </w:r>
+      <w:r>
+        <w:rPr>
+          <w:rStyle w:val="VerbatimChar"/>
+        </w:rPr>
+        <w:t xml:space="preserve">## AIC: 2683</w:t>
       </w:r>
       <w:r>
         <w:br w:type="textWrapping"/>
@@ -3008,16 +3008,16 @@
         <w:rPr>
           <w:rStyle w:val="VerbatimChar"/>
         </w:rPr>
-        <w:t xml:space="preserve">##               Theta:  1.1771 </w:t>
-      </w:r>
-      <w:r>
-        <w:br w:type="textWrapping"/>
-      </w:r>
-      <w:r>
-        <w:rPr>
-          <w:rStyle w:val="VerbatimChar"/>
-        </w:rPr>
-        <w:t xml:space="preserve">##           Std. Err.:  0.0841 </w:t>
+        <w:t xml:space="preserve">##               Theta:  1.1506 </w:t>
+      </w:r>
+      <w:r>
+        <w:br w:type="textWrapping"/>
+      </w:r>
+      <w:r>
+        <w:rPr>
+          <w:rStyle w:val="VerbatimChar"/>
+        </w:rPr>
+        <w:t xml:space="preserve">##           Std. Err.:  0.0850 </w:t>
       </w:r>
       <w:r>
         <w:br w:type="textWrapping"/>
@@ -3035,7 +3035,7 @@
         <w:rPr>
           <w:rStyle w:val="VerbatimChar"/>
         </w:rPr>
-        <w:t xml:space="preserve">##  2 x log-likelihood:  -2885.1730</w:t>
+        <w:t xml:space="preserve">##  2 x log-likelihood:  -2674.9990</w:t>
       </w:r>
     </w:p>
     <w:p>
@@ -4047,7 +4047,7 @@
     </w:lvl>
   </w:abstractNum>
   <w:abstractNum w:abstractNumId="990">
-    <w:nsid w:val="e1102965"/>
+    <w:nsid w:val="fd21d706"/>
     <w:multiLevelType w:val="multilevel"/>
     <w:lvl w:ilvl="0">
       <w:numFmt w:val="bullet"/>

</xml_diff>